<commit_message>
updated the install guide
</commit_message>
<xml_diff>
--- a/Ellipse-TimeLink Software Installation Guide v1.0.docx
+++ b/Ellipse-TimeLink Software Installation Guide v1.0.docx
@@ -370,7 +370,18 @@
           <w:iCs/>
           <w:color w:val="800080"/>
         </w:rPr>
-        <w:t>6, 2012</w:t>
+        <w:t>19</w:t>
+      </w:r>
+      <w:r>
+        <w:rPr>
+          <w:rFonts w:ascii="Comic Sans MS" w:hAnsi="Comic Sans MS"/>
+          <w:b/>
+          <w:bCs/>
+          <w:i/>
+          <w:iCs/>
+          <w:color w:val="800080"/>
+        </w:rPr>
+        <w:t>, 2012</w:t>
       </w:r>
     </w:p>
     <w:p>
@@ -3580,7 +3591,37 @@
     <w:p>
       <w:pPr>
         <w:pStyle w:val="NormalIndent"/>
-        <w:ind w:left="1080" w:hanging="360"/>
+        <w:ind w:left="1080"/>
+        <w:rPr>
+          <w:lang w:val="en-US"/>
+        </w:rPr>
+      </w:pPr>
+      <w:r>
+        <w:rPr>
+          <w:lang w:val="en-US"/>
+        </w:rPr>
+        <w:t>Since the custom interface applications use Ellipse EES services, all the EES required configuration needs to be done on the application server first.</w:t>
+      </w:r>
+      <w:r>
+        <w:rPr>
+          <w:lang w:val="en-US"/>
+        </w:rPr>
+        <w:t xml:space="preserve"> Please refer to the EES install guide for detail. But the EES ear files do not need to be installed on the app server.</w:t>
+      </w:r>
+    </w:p>
+    <w:p>
+      <w:pPr>
+        <w:pStyle w:val="NormalIndent"/>
+        <w:ind w:left="1080"/>
+        <w:rPr>
+          <w:lang w:val="en-US"/>
+        </w:rPr>
+      </w:pPr>
+    </w:p>
+    <w:p>
+      <w:pPr>
+        <w:pStyle w:val="NormalIndent"/>
+        <w:ind w:left="1080"/>
         <w:rPr>
           <w:lang w:val="en-US"/>
         </w:rPr>
@@ -3595,7 +3636,19 @@
         <w:rPr>
           <w:lang w:val="en-US"/>
         </w:rPr>
-        <w:t>etting as below. The TimeKeepIntegration.config can be downloaded in the next step.</w:t>
+        <w:t>etting as below</w:t>
+      </w:r>
+      <w:r>
+        <w:rPr>
+          <w:lang w:val="en-US"/>
+        </w:rPr>
+        <w:t xml:space="preserve"> for the custom interface applications</w:t>
+      </w:r>
+      <w:r>
+        <w:rPr>
+          <w:lang w:val="en-US"/>
+        </w:rPr>
+        <w:t>. The TimeKeepIntegration.config can be downloaded in the next step.</w:t>
       </w:r>
     </w:p>
     <w:p>
@@ -4005,6 +4058,7 @@
           <w:noProof/>
           <w:lang w:val="en-US"/>
         </w:rPr>
+        <w:lastRenderedPageBreak/>
         <w:drawing>
           <wp:inline distT="0" distB="0" distL="0" distR="0">
             <wp:extent cx="6700727" cy="3817088"/>
@@ -4099,7 +4153,6 @@
           <w:szCs w:val="24"/>
           <w:lang w:val="en-US"/>
         </w:rPr>
-        <w:lastRenderedPageBreak/>
         <w:t>EllipseConnectionPool.ear</w:t>
       </w:r>
     </w:p>
@@ -4135,6 +4188,23 @@
           <w:lang w:val="en-US"/>
         </w:rPr>
         <w:t>THECVehicleCosting.ear</w:t>
+      </w:r>
+    </w:p>
+    <w:p>
+      <w:pPr>
+        <w:pStyle w:val="NormalIndent"/>
+        <w:ind w:left="1440"/>
+        <w:rPr>
+          <w:szCs w:val="24"/>
+          <w:lang w:val="en-US"/>
+        </w:rPr>
+      </w:pPr>
+      <w:r>
+        <w:rPr>
+          <w:szCs w:val="24"/>
+          <w:lang w:val="en-US"/>
+        </w:rPr>
+        <w:t>EES-TL.ear</w:t>
       </w:r>
     </w:p>
     <w:p>
@@ -4213,6 +4283,7 @@
           <w:szCs w:val="24"/>
           <w:lang w:val="en-US"/>
         </w:rPr>
+        <w:lastRenderedPageBreak/>
         <w:drawing>
           <wp:inline distT="0" distB="0" distL="0" distR="0">
             <wp:extent cx="5371657" cy="2562341"/>
@@ -4520,10 +4591,18 @@
       <w:pStyle w:val="Footer"/>
     </w:pPr>
     <w:r>
-      <w:t>WMS Group 1 Applications Installation Guide</w:t>
+      <w:t>TimeLink Ellipse Inbound</w:t>
+    </w:r>
+    <w:r>
+      <w:t xml:space="preserve"> Applications Installation Guide</w:t>
     </w:r>
     <w:r>
       <w:tab/>
+    </w:r>
+    <w:r>
+      <w:t xml:space="preserve">                                    </w:t>
+    </w:r>
+    <w:r>
       <w:t xml:space="preserve"> </w:t>
     </w:r>
     <w:fldSimple w:instr=" DATE \@ &quot;d/MM/yyyy&quot; ">
@@ -4531,7 +4610,7 @@
         <w:rPr>
           <w:noProof/>
         </w:rPr>
-        <w:t>6/01/2012</w:t>
+        <w:t>19/01/2012</w:t>
       </w:r>
     </w:fldSimple>
     <w:r>
@@ -4575,7 +4654,7 @@
         <w:rStyle w:val="PageNumber"/>
         <w:noProof/>
       </w:rPr>
-      <w:t>8</w:t>
+      <w:t>2</w:t>
     </w:r>
     <w:r>
       <w:rPr>
@@ -4697,7 +4776,7 @@
         <w:rStyle w:val="PageNumber"/>
         <w:noProof/>
       </w:rPr>
-      <w:t>3</w:t>
+      <w:t>9</w:t>
     </w:r>
     <w:r>
       <w:rPr>

</xml_diff>